<commit_message>
end of day 11/21
</commit_message>
<xml_diff>
--- a/Notater.docx
+++ b/Notater.docx
@@ -74,6 +74,7 @@
         </w:drawing>
       </w:r>
       <w:proofErr w:type="spellStart"/>
+      <w:proofErr w:type="gramStart"/>
       <w:r>
         <w:rPr>
           <w:rFonts w:eastAsia="Times New Roman"/>
@@ -99,6 +100,7 @@
         <w:t>A</w:t>
       </w:r>
       <w:proofErr w:type="spellEnd"/>
+      <w:proofErr w:type="gramEnd"/>
     </w:p>
     <w:p>
       <w:pPr>
@@ -142,25 +144,54 @@
     </w:p>
     <w:p>
       <w:pPr>
-        <w:spacing w:after="0" w:line="240" w:lineRule="auto"/>
-        <w:rPr>
-          <w:rFonts w:ascii="Calibri" w:eastAsia="Times New Roman" w:hAnsi="Calibri" w:cs="Calibri"/>
-          <w:color w:val="767676"/>
-          <w:sz w:val="20"/>
-          <w:szCs w:val="20"/>
-        </w:rPr>
-      </w:pPr>
-    </w:p>
-    <w:p>
-      <w:pPr>
-        <w:spacing w:after="0" w:line="240" w:lineRule="auto"/>
-        <w:rPr>
-          <w:rFonts w:ascii="Calibri" w:eastAsia="Times New Roman" w:hAnsi="Calibri" w:cs="Calibri"/>
-          <w:color w:val="767676"/>
-          <w:sz w:val="20"/>
-          <w:szCs w:val="20"/>
-        </w:rPr>
-      </w:pPr>
+        <w:pStyle w:val="Heading1"/>
+        <w:rPr>
+          <w:rFonts w:eastAsia="Times New Roman"/>
+        </w:rPr>
+      </w:pPr>
+      <w:r>
+        <w:rPr>
+          <w:rFonts w:eastAsia="Times New Roman"/>
+        </w:rPr>
+        <w:t>Details</w:t>
+      </w:r>
+    </w:p>
+    <w:p>
+      <w:r>
+        <w:t xml:space="preserve">Plan of Action + visual draft Friday 25 Nov </w:t>
+      </w:r>
+    </w:p>
+    <w:p>
+      <w:r>
+        <w:t>Final product Friday 2. Nov kl 15</w:t>
+      </w:r>
+    </w:p>
+    <w:p>
+      <w:r>
+        <w:t>Zip file max 10</w:t>
+      </w:r>
+      <w:r>
+        <w:t>M</w:t>
+      </w:r>
+      <w:r>
+        <w:t>B</w:t>
+      </w:r>
+    </w:p>
+    <w:p>
+      <w:pPr>
+        <w:pStyle w:val="Heading1"/>
+        <w:rPr>
+          <w:rFonts w:eastAsia="Times New Roman"/>
+        </w:rPr>
+      </w:pPr>
+      <w:proofErr w:type="gramStart"/>
+      <w:r>
+        <w:rPr>
+          <w:rFonts w:eastAsia="Times New Roman"/>
+        </w:rPr>
+        <w:t>Brain storm</w:t>
+      </w:r>
+      <w:proofErr w:type="gramEnd"/>
     </w:p>
     <w:p>
       <w:pPr>
@@ -178,7 +209,7 @@
         <w:rPr>
           <w:rFonts w:ascii="Calibri" w:eastAsia="Times New Roman" w:hAnsi="Calibri" w:cs="Calibri"/>
         </w:rPr>
-        <w:t xml:space="preserve">Australia key words: </w:t>
+        <w:t>Continent and country</w:t>
       </w:r>
     </w:p>
     <w:p>
@@ -197,7 +228,7 @@
         <w:rPr>
           <w:rFonts w:ascii="Calibri" w:eastAsia="Times New Roman" w:hAnsi="Calibri" w:cs="Calibri"/>
         </w:rPr>
-        <w:t>Continent and country</w:t>
+        <w:t>Opera House</w:t>
       </w:r>
     </w:p>
     <w:p>
@@ -216,7 +247,13 @@
         <w:rPr>
           <w:rFonts w:ascii="Calibri" w:eastAsia="Times New Roman" w:hAnsi="Calibri" w:cs="Calibri"/>
         </w:rPr>
-        <w:t>Opera House</w:t>
+        <w:t>Great Barrier</w:t>
+      </w:r>
+      <w:r>
+        <w:rPr>
+          <w:rFonts w:ascii="Calibri" w:eastAsia="Times New Roman" w:hAnsi="Calibri" w:cs="Calibri"/>
+        </w:rPr>
+        <w:t xml:space="preserve"> reef (is dying?)</w:t>
       </w:r>
     </w:p>
     <w:p>
@@ -235,13 +272,13 @@
         <w:rPr>
           <w:rFonts w:ascii="Calibri" w:eastAsia="Times New Roman" w:hAnsi="Calibri" w:cs="Calibri"/>
         </w:rPr>
-        <w:t>Great Barrier</w:t>
-      </w:r>
-      <w:r>
-        <w:rPr>
-          <w:rFonts w:ascii="Calibri" w:eastAsia="Times New Roman" w:hAnsi="Calibri" w:cs="Calibri"/>
-        </w:rPr>
-        <w:t xml:space="preserve"> reef (is dying?)</w:t>
+        <w:t>Koalas</w:t>
+      </w:r>
+      <w:r>
+        <w:rPr>
+          <w:rFonts w:ascii="Calibri" w:eastAsia="Times New Roman" w:hAnsi="Calibri" w:cs="Calibri"/>
+        </w:rPr>
+        <w:t xml:space="preserve"> </w:t>
       </w:r>
     </w:p>
     <w:p>
@@ -260,13 +297,7 @@
         <w:rPr>
           <w:rFonts w:ascii="Calibri" w:eastAsia="Times New Roman" w:hAnsi="Calibri" w:cs="Calibri"/>
         </w:rPr>
-        <w:t>Koalas</w:t>
-      </w:r>
-      <w:r>
-        <w:rPr>
-          <w:rFonts w:ascii="Calibri" w:eastAsia="Times New Roman" w:hAnsi="Calibri" w:cs="Calibri"/>
-        </w:rPr>
-        <w:t xml:space="preserve"> </w:t>
+        <w:t>Bush fires</w:t>
       </w:r>
     </w:p>
     <w:p>
@@ -285,7 +316,13 @@
         <w:rPr>
           <w:rFonts w:ascii="Calibri" w:eastAsia="Times New Roman" w:hAnsi="Calibri" w:cs="Calibri"/>
         </w:rPr>
-        <w:t>Bush fires</w:t>
+        <w:t>Colonized</w:t>
+      </w:r>
+      <w:r>
+        <w:rPr>
+          <w:rFonts w:ascii="Calibri" w:eastAsia="Times New Roman" w:hAnsi="Calibri" w:cs="Calibri"/>
+        </w:rPr>
+        <w:t xml:space="preserve"> by Britain</w:t>
       </w:r>
     </w:p>
     <w:p>
@@ -304,13 +341,13 @@
         <w:rPr>
           <w:rFonts w:ascii="Calibri" w:eastAsia="Times New Roman" w:hAnsi="Calibri" w:cs="Calibri"/>
         </w:rPr>
-        <w:t>Colonized</w:t>
-      </w:r>
-      <w:r>
-        <w:rPr>
-          <w:rFonts w:ascii="Calibri" w:eastAsia="Times New Roman" w:hAnsi="Calibri" w:cs="Calibri"/>
-        </w:rPr>
-        <w:t xml:space="preserve"> by Britain</w:t>
+        <w:t>Indigenous</w:t>
+      </w:r>
+      <w:r>
+        <w:rPr>
+          <w:rFonts w:ascii="Calibri" w:eastAsia="Times New Roman" w:hAnsi="Calibri" w:cs="Calibri"/>
+        </w:rPr>
+        <w:t xml:space="preserve"> people</w:t>
       </w:r>
     </w:p>
     <w:p>
@@ -329,13 +366,7 @@
         <w:rPr>
           <w:rFonts w:ascii="Calibri" w:eastAsia="Times New Roman" w:hAnsi="Calibri" w:cs="Calibri"/>
         </w:rPr>
-        <w:t>Indigenous</w:t>
-      </w:r>
-      <w:r>
-        <w:rPr>
-          <w:rFonts w:ascii="Calibri" w:eastAsia="Times New Roman" w:hAnsi="Calibri" w:cs="Calibri"/>
-        </w:rPr>
-        <w:t xml:space="preserve"> people</w:t>
+        <w:t>Surfing</w:t>
       </w:r>
     </w:p>
     <w:p>
@@ -354,7 +385,7 @@
         <w:rPr>
           <w:rFonts w:ascii="Calibri" w:eastAsia="Times New Roman" w:hAnsi="Calibri" w:cs="Calibri"/>
         </w:rPr>
-        <w:t>Surfing</w:t>
+        <w:t>Outdoor life</w:t>
       </w:r>
     </w:p>
     <w:p>
@@ -373,41 +404,165 @@
         <w:rPr>
           <w:rFonts w:ascii="Calibri" w:eastAsia="Times New Roman" w:hAnsi="Calibri" w:cs="Calibri"/>
         </w:rPr>
-        <w:t>Outdoor life</w:t>
-      </w:r>
-    </w:p>
-    <w:p>
-      <w:pPr>
-        <w:numPr>
-          <w:ilvl w:val="0"/>
-          <w:numId w:val="1"/>
-        </w:numPr>
+        <w:t>Wildlife</w:t>
+      </w:r>
+    </w:p>
+    <w:p>
+      <w:pPr>
+        <w:spacing w:after="0" w:line="240" w:lineRule="auto"/>
+        <w:ind w:left="720"/>
+        <w:textAlignment w:val="center"/>
+        <w:rPr>
+          <w:rFonts w:ascii="Calibri" w:eastAsia="Times New Roman" w:hAnsi="Calibri" w:cs="Calibri"/>
+        </w:rPr>
+      </w:pPr>
+    </w:p>
+    <w:p>
+      <w:pPr>
         <w:spacing w:after="0" w:line="240" w:lineRule="auto"/>
         <w:textAlignment w:val="center"/>
         <w:rPr>
           <w:rFonts w:ascii="Calibri" w:eastAsia="Times New Roman" w:hAnsi="Calibri" w:cs="Calibri"/>
-        </w:rPr>
-      </w:pPr>
-      <w:r>
-        <w:rPr>
-          <w:rFonts w:ascii="Calibri" w:eastAsia="Times New Roman" w:hAnsi="Calibri" w:cs="Calibri"/>
-        </w:rPr>
-        <w:t>Wildlife</w:t>
-      </w:r>
+          <w:lang w:val="da-DK"/>
+        </w:rPr>
+      </w:pPr>
+      <w:r>
+        <w:rPr>
+          <w:rFonts w:ascii="Calibri" w:eastAsia="Times New Roman" w:hAnsi="Calibri" w:cs="Calibri"/>
+          <w:lang w:val="da-DK"/>
+        </w:rPr>
+        <w:t>NATUR/Dyreliv i</w:t>
+      </w:r>
+      <w:r>
+        <w:rPr>
+          <w:rFonts w:ascii="Calibri" w:eastAsia="Times New Roman" w:hAnsi="Calibri" w:cs="Calibri"/>
+          <w:lang w:val="da-DK"/>
+        </w:rPr>
+        <w:t xml:space="preserve"> </w:t>
+      </w:r>
+      <w:r>
+        <w:rPr>
+          <w:rFonts w:ascii="Calibri" w:eastAsia="Times New Roman" w:hAnsi="Calibri" w:cs="Calibri"/>
+          <w:lang w:val="da-DK"/>
+        </w:rPr>
+        <w:t>by/</w:t>
+      </w:r>
+      <w:proofErr w:type="spellStart"/>
+      <w:r>
+        <w:rPr>
+          <w:rFonts w:ascii="Calibri" w:eastAsia="Times New Roman" w:hAnsi="Calibri" w:cs="Calibri"/>
+          <w:lang w:val="da-DK"/>
+        </w:rPr>
+        <w:t>outback</w:t>
+      </w:r>
+      <w:proofErr w:type="spellEnd"/>
+      <w:r>
+        <w:rPr>
+          <w:rFonts w:ascii="Calibri" w:eastAsia="Times New Roman" w:hAnsi="Calibri" w:cs="Calibri"/>
+          <w:lang w:val="da-DK"/>
+        </w:rPr>
+        <w:t>/</w:t>
+      </w:r>
+      <w:proofErr w:type="spellStart"/>
+      <w:r>
+        <w:rPr>
+          <w:rFonts w:ascii="Calibri" w:eastAsia="Times New Roman" w:hAnsi="Calibri" w:cs="Calibri"/>
+          <w:lang w:val="da-DK"/>
+        </w:rPr>
+        <w:t>greeat</w:t>
+      </w:r>
+      <w:proofErr w:type="spellEnd"/>
+      <w:r>
+        <w:rPr>
+          <w:rFonts w:ascii="Calibri" w:eastAsia="Times New Roman" w:hAnsi="Calibri" w:cs="Calibri"/>
+          <w:lang w:val="da-DK"/>
+        </w:rPr>
+        <w:t xml:space="preserve"> </w:t>
+      </w:r>
+      <w:proofErr w:type="spellStart"/>
+      <w:r>
+        <w:rPr>
+          <w:rFonts w:ascii="Calibri" w:eastAsia="Times New Roman" w:hAnsi="Calibri" w:cs="Calibri"/>
+          <w:lang w:val="da-DK"/>
+        </w:rPr>
+        <w:t>barrier</w:t>
+      </w:r>
+      <w:proofErr w:type="spellEnd"/>
+      <w:r>
+        <w:rPr>
+          <w:rFonts w:ascii="Calibri" w:eastAsia="Times New Roman" w:hAnsi="Calibri" w:cs="Calibri"/>
+          <w:lang w:val="da-DK"/>
+        </w:rPr>
+        <w:t xml:space="preserve"> </w:t>
+      </w:r>
+      <w:proofErr w:type="spellStart"/>
+      <w:r>
+        <w:rPr>
+          <w:rFonts w:ascii="Calibri" w:eastAsia="Times New Roman" w:hAnsi="Calibri" w:cs="Calibri"/>
+          <w:lang w:val="da-DK"/>
+        </w:rPr>
+        <w:t>reef</w:t>
+      </w:r>
+      <w:proofErr w:type="spellEnd"/>
+    </w:p>
+    <w:p>
+      <w:pPr>
+        <w:spacing w:after="0" w:line="240" w:lineRule="auto"/>
+        <w:textAlignment w:val="center"/>
+        <w:rPr>
+          <w:rFonts w:ascii="Calibri" w:eastAsia="Times New Roman" w:hAnsi="Calibri" w:cs="Calibri"/>
+          <w:lang w:val="nb-NO"/>
+        </w:rPr>
+      </w:pPr>
+      <w:r>
+        <w:rPr>
+          <w:rFonts w:ascii="Calibri" w:eastAsia="Times New Roman" w:hAnsi="Calibri" w:cs="Calibri"/>
+          <w:lang w:val="nb-NO"/>
+        </w:rPr>
+        <w:t>BG bilde m</w:t>
+      </w:r>
+      <w:r>
+        <w:rPr>
+          <w:rFonts w:ascii="Calibri" w:eastAsia="Times New Roman" w:hAnsi="Calibri" w:cs="Calibri"/>
+          <w:lang w:val="nb-NO"/>
+        </w:rPr>
+        <w:t xml:space="preserve"> dyr animert innover + tekst/info om området og dyrelivet</w:t>
+      </w:r>
+    </w:p>
+    <w:p>
+      <w:pPr>
+        <w:spacing w:after="0" w:line="240" w:lineRule="auto"/>
+        <w:textAlignment w:val="center"/>
+        <w:rPr>
+          <w:rFonts w:ascii="Calibri" w:eastAsia="Times New Roman" w:hAnsi="Calibri" w:cs="Calibri"/>
+          <w:lang w:val="nb-NO"/>
+        </w:rPr>
+      </w:pPr>
     </w:p>
     <w:p>
       <w:pPr>
         <w:pStyle w:val="Heading1"/>
         <w:rPr>
           <w:rFonts w:eastAsia="Times New Roman"/>
+          <w:lang w:val="nb-NO"/>
         </w:rPr>
       </w:pPr>
       <w:r>
         <w:rPr>
           <w:rFonts w:eastAsia="Times New Roman"/>
-        </w:rPr>
-        <w:t>NAV overview</w:t>
-      </w:r>
+          <w:lang w:val="nb-NO"/>
+        </w:rPr>
+        <w:t xml:space="preserve">NAV </w:t>
+      </w:r>
+      <w:proofErr w:type="spellStart"/>
+      <w:r>
+        <w:rPr>
+          <w:rFonts w:eastAsia="Times New Roman"/>
+          <w:lang w:val="nb-NO"/>
+        </w:rPr>
+        <w:t>overview</w:t>
+      </w:r>
+      <w:proofErr w:type="spellEnd"/>
     </w:p>
     <w:p>
       <w:r>
@@ -415,16 +570,467 @@
       </w:r>
     </w:p>
     <w:p>
+      <w:r>
+        <w:rPr>
+          <w:noProof/>
+        </w:rPr>
+        <mc:AlternateContent>
+          <mc:Choice Requires="wps">
+            <w:drawing>
+              <wp:anchor distT="0" distB="0" distL="114300" distR="114300" simplePos="0" relativeHeight="251664384" behindDoc="0" locked="0" layoutInCell="1" allowOverlap="1" wp14:anchorId="14320345" wp14:editId="44D22097">
+                <wp:simplePos x="0" y="0"/>
+                <wp:positionH relativeFrom="column">
+                  <wp:posOffset>2147887</wp:posOffset>
+                </wp:positionH>
+                <wp:positionV relativeFrom="paragraph">
+                  <wp:posOffset>272415</wp:posOffset>
+                </wp:positionV>
+                <wp:extent cx="1062037" cy="1119188"/>
+                <wp:effectExtent l="0" t="0" r="81280" b="62230"/>
+                <wp:wrapNone/>
+                <wp:docPr id="6" name="Straight Arrow Connector 6"/>
+                <wp:cNvGraphicFramePr/>
+                <a:graphic xmlns:a="http://schemas.openxmlformats.org/drawingml/2006/main">
+                  <a:graphicData uri="http://schemas.microsoft.com/office/word/2010/wordprocessingShape">
+                    <wps:wsp>
+                      <wps:cNvCnPr/>
+                      <wps:spPr>
+                        <a:xfrm>
+                          <a:off x="0" y="0"/>
+                          <a:ext cx="1062037" cy="1119188"/>
+                        </a:xfrm>
+                        <a:prstGeom prst="straightConnector1">
+                          <a:avLst/>
+                        </a:prstGeom>
+                        <a:ln>
+                          <a:tailEnd type="triangle"/>
+                        </a:ln>
+                      </wps:spPr>
+                      <wps:style>
+                        <a:lnRef idx="1">
+                          <a:schemeClr val="accent1"/>
+                        </a:lnRef>
+                        <a:fillRef idx="0">
+                          <a:schemeClr val="accent1"/>
+                        </a:fillRef>
+                        <a:effectRef idx="0">
+                          <a:schemeClr val="accent1"/>
+                        </a:effectRef>
+                        <a:fontRef idx="minor">
+                          <a:schemeClr val="tx1"/>
+                        </a:fontRef>
+                      </wps:style>
+                      <wps:bodyPr/>
+                    </wps:wsp>
+                  </a:graphicData>
+                </a:graphic>
+                <wp14:sizeRelH relativeFrom="margin">
+                  <wp14:pctWidth>0</wp14:pctWidth>
+                </wp14:sizeRelH>
+                <wp14:sizeRelV relativeFrom="margin">
+                  <wp14:pctHeight>0</wp14:pctHeight>
+                </wp14:sizeRelV>
+              </wp:anchor>
+            </w:drawing>
+          </mc:Choice>
+          <mc:Fallback>
+            <w:pict>
+              <v:shapetype w14:anchorId="3AAAC796" id="_x0000_t32" coordsize="21600,21600" o:spt="32" o:oned="t" path="m,l21600,21600e" filled="f">
+                <v:path arrowok="t" fillok="f" o:connecttype="none"/>
+                <o:lock v:ext="edit" shapetype="t"/>
+              </v:shapetype>
+              <v:shape id="Straight Arrow Connector 6" o:spid="_x0000_s1026" type="#_x0000_t32" style="position:absolute;margin-left:169.1pt;margin-top:21.45pt;width:83.6pt;height:88.15pt;z-index:251664384;visibility:visible;mso-wrap-style:square;mso-width-percent:0;mso-height-percent:0;mso-wrap-distance-left:9pt;mso-wrap-distance-top:0;mso-wrap-distance-right:9pt;mso-wrap-distance-bottom:0;mso-position-horizontal:absolute;mso-position-horizontal-relative:text;mso-position-vertical:absolute;mso-position-vertical-relative:text;mso-width-percent:0;mso-height-percent:0;mso-width-relative:margin;mso-height-relative:margin" o:gfxdata="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" strokecolor="#4472c4 [3204]" strokeweight=".5pt">
+                <v:stroke endarrow="block" joinstyle="miter"/>
+              </v:shape>
+            </w:pict>
+          </mc:Fallback>
+        </mc:AlternateContent>
+      </w:r>
+      <w:r>
+        <w:rPr>
+          <w:noProof/>
+        </w:rPr>
+        <mc:AlternateContent>
+          <mc:Choice Requires="wps">
+            <w:drawing>
+              <wp:anchor distT="0" distB="0" distL="114300" distR="114300" simplePos="0" relativeHeight="251659264" behindDoc="0" locked="0" layoutInCell="1" allowOverlap="1" wp14:anchorId="67F8C16E" wp14:editId="2CC807C3">
+                <wp:simplePos x="0" y="0"/>
+                <wp:positionH relativeFrom="column">
+                  <wp:posOffset>1109663</wp:posOffset>
+                </wp:positionH>
+                <wp:positionV relativeFrom="paragraph">
+                  <wp:posOffset>43815</wp:posOffset>
+                </wp:positionV>
+                <wp:extent cx="1028700" cy="561975"/>
+                <wp:effectExtent l="0" t="0" r="19050" b="28575"/>
+                <wp:wrapNone/>
+                <wp:docPr id="2" name="Rectangle: Rounded Corners 2"/>
+                <wp:cNvGraphicFramePr/>
+                <a:graphic xmlns:a="http://schemas.openxmlformats.org/drawingml/2006/main">
+                  <a:graphicData uri="http://schemas.microsoft.com/office/word/2010/wordprocessingShape">
+                    <wps:wsp>
+                      <wps:cNvSpPr/>
+                      <wps:spPr>
+                        <a:xfrm>
+                          <a:off x="0" y="0"/>
+                          <a:ext cx="1028700" cy="561975"/>
+                        </a:xfrm>
+                        <a:prstGeom prst="roundRect">
+                          <a:avLst/>
+                        </a:prstGeom>
+                      </wps:spPr>
+                      <wps:style>
+                        <a:lnRef idx="2">
+                          <a:schemeClr val="accent1">
+                            <a:shade val="50000"/>
+                          </a:schemeClr>
+                        </a:lnRef>
+                        <a:fillRef idx="1">
+                          <a:schemeClr val="accent1"/>
+                        </a:fillRef>
+                        <a:effectRef idx="0">
+                          <a:schemeClr val="accent1"/>
+                        </a:effectRef>
+                        <a:fontRef idx="minor">
+                          <a:schemeClr val="lt1"/>
+                        </a:fontRef>
+                      </wps:style>
+                      <wps:bodyPr rot="0" spcFirstLastPara="0" vertOverflow="overflow" horzOverflow="overflow" vert="horz" wrap="square" lIns="91440" tIns="45720" rIns="91440" bIns="45720" numCol="1" spcCol="0" rtlCol="0" fromWordArt="0" anchor="ctr" anchorCtr="0" forceAA="0" compatLnSpc="1">
+                        <a:prstTxWarp prst="textNoShape">
+                          <a:avLst/>
+                        </a:prstTxWarp>
+                        <a:noAutofit/>
+                      </wps:bodyPr>
+                    </wps:wsp>
+                  </a:graphicData>
+                </a:graphic>
+              </wp:anchor>
+            </w:drawing>
+          </mc:Choice>
+          <mc:Fallback>
+            <w:pict>
+              <v:roundrect w14:anchorId="616F04C7" id="Rectangle: Rounded Corners 2" o:spid="_x0000_s1026" style="position:absolute;margin-left:87.4pt;margin-top:3.45pt;width:81pt;height:44.25pt;z-index:251659264;visibility:visible;mso-wrap-style:square;mso-wrap-distance-left:9pt;mso-wrap-distance-top:0;mso-wrap-distance-right:9pt;mso-wrap-distance-bottom:0;mso-position-horizontal:absolute;mso-position-horizontal-relative:text;mso-position-vertical:absolute;mso-position-vertical-relative:text;v-text-anchor:middle" arcsize="10923f" o:gfxdata="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" fillcolor="#4472c4 [3204]" strokecolor="#1f3763 [1604]" strokeweight="1pt">
+                <v:stroke joinstyle="miter"/>
+              </v:roundrect>
+            </w:pict>
+          </mc:Fallback>
+        </mc:AlternateContent>
+      </w:r>
+    </w:p>
+    <w:p>
+      <w:r>
+        <w:rPr>
+          <w:noProof/>
+        </w:rPr>
+        <mc:AlternateContent>
+          <mc:Choice Requires="wps">
+            <w:drawing>
+              <wp:anchor distT="0" distB="0" distL="114300" distR="114300" simplePos="0" relativeHeight="251666432" behindDoc="0" locked="0" layoutInCell="1" allowOverlap="1" wp14:anchorId="16188B4D" wp14:editId="0FBEB752">
+                <wp:simplePos x="0" y="0"/>
+                <wp:positionH relativeFrom="column">
+                  <wp:posOffset>476251</wp:posOffset>
+                </wp:positionH>
+                <wp:positionV relativeFrom="paragraph">
+                  <wp:posOffset>163513</wp:posOffset>
+                </wp:positionV>
+                <wp:extent cx="552450" cy="962025"/>
+                <wp:effectExtent l="38100" t="0" r="19050" b="47625"/>
+                <wp:wrapNone/>
+                <wp:docPr id="7" name="Straight Arrow Connector 7"/>
+                <wp:cNvGraphicFramePr/>
+                <a:graphic xmlns:a="http://schemas.openxmlformats.org/drawingml/2006/main">
+                  <a:graphicData uri="http://schemas.microsoft.com/office/word/2010/wordprocessingShape">
+                    <wps:wsp>
+                      <wps:cNvCnPr/>
+                      <wps:spPr>
+                        <a:xfrm flipH="1">
+                          <a:off x="0" y="0"/>
+                          <a:ext cx="552450" cy="962025"/>
+                        </a:xfrm>
+                        <a:prstGeom prst="straightConnector1">
+                          <a:avLst/>
+                        </a:prstGeom>
+                        <a:ln>
+                          <a:tailEnd type="triangle"/>
+                        </a:ln>
+                      </wps:spPr>
+                      <wps:style>
+                        <a:lnRef idx="1">
+                          <a:schemeClr val="accent1"/>
+                        </a:lnRef>
+                        <a:fillRef idx="0">
+                          <a:schemeClr val="accent1"/>
+                        </a:fillRef>
+                        <a:effectRef idx="0">
+                          <a:schemeClr val="accent1"/>
+                        </a:effectRef>
+                        <a:fontRef idx="minor">
+                          <a:schemeClr val="tx1"/>
+                        </a:fontRef>
+                      </wps:style>
+                      <wps:bodyPr/>
+                    </wps:wsp>
+                  </a:graphicData>
+                </a:graphic>
+                <wp14:sizeRelH relativeFrom="margin">
+                  <wp14:pctWidth>0</wp14:pctWidth>
+                </wp14:sizeRelH>
+                <wp14:sizeRelV relativeFrom="margin">
+                  <wp14:pctHeight>0</wp14:pctHeight>
+                </wp14:sizeRelV>
+              </wp:anchor>
+            </w:drawing>
+          </mc:Choice>
+          <mc:Fallback>
+            <w:pict>
+              <v:shape w14:anchorId="43E97D82" id="Straight Arrow Connector 7" o:spid="_x0000_s1026" type="#_x0000_t32" style="position:absolute;margin-left:37.5pt;margin-top:12.9pt;width:43.5pt;height:75.75pt;flip:x;z-index:251666432;visibility:visible;mso-wrap-style:square;mso-width-percent:0;mso-height-percent:0;mso-wrap-distance-left:9pt;mso-wrap-distance-top:0;mso-wrap-distance-right:9pt;mso-wrap-distance-bottom:0;mso-position-horizontal:absolute;mso-position-horizontal-relative:text;mso-position-vertical:absolute;mso-position-vertical-relative:text;mso-width-percent:0;mso-height-percent:0;mso-width-relative:margin;mso-height-relative:margin" o:gfxdata="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" strokecolor="#4472c4 [3204]" strokeweight=".5pt">
+                <v:stroke endarrow="block" joinstyle="miter"/>
+              </v:shape>
+            </w:pict>
+          </mc:Fallback>
+        </mc:AlternateContent>
+      </w:r>
+    </w:p>
+    <w:p/>
+    <w:p>
+      <w:r>
+        <w:rPr>
+          <w:noProof/>
+        </w:rPr>
+        <mc:AlternateContent>
+          <mc:Choice Requires="wps">
+            <w:drawing>
+              <wp:anchor distT="0" distB="0" distL="114300" distR="114300" simplePos="0" relativeHeight="251663360" behindDoc="0" locked="0" layoutInCell="1" allowOverlap="1" wp14:anchorId="6AD6C7F7" wp14:editId="1BC092B1">
+                <wp:simplePos x="0" y="0"/>
+                <wp:positionH relativeFrom="column">
+                  <wp:posOffset>3114675</wp:posOffset>
+                </wp:positionH>
+                <wp:positionV relativeFrom="paragraph">
+                  <wp:posOffset>663575</wp:posOffset>
+                </wp:positionV>
+                <wp:extent cx="900113" cy="495300"/>
+                <wp:effectExtent l="0" t="0" r="14605" b="19050"/>
+                <wp:wrapNone/>
+                <wp:docPr id="5" name="Rectangle: Rounded Corners 5"/>
+                <wp:cNvGraphicFramePr/>
+                <a:graphic xmlns:a="http://schemas.openxmlformats.org/drawingml/2006/main">
+                  <a:graphicData uri="http://schemas.microsoft.com/office/word/2010/wordprocessingShape">
+                    <wps:wsp>
+                      <wps:cNvSpPr/>
+                      <wps:spPr>
+                        <a:xfrm>
+                          <a:off x="0" y="0"/>
+                          <a:ext cx="900113" cy="495300"/>
+                        </a:xfrm>
+                        <a:prstGeom prst="roundRect">
+                          <a:avLst/>
+                        </a:prstGeom>
+                      </wps:spPr>
+                      <wps:style>
+                        <a:lnRef idx="2">
+                          <a:schemeClr val="accent1">
+                            <a:shade val="50000"/>
+                          </a:schemeClr>
+                        </a:lnRef>
+                        <a:fillRef idx="1">
+                          <a:schemeClr val="accent1"/>
+                        </a:fillRef>
+                        <a:effectRef idx="0">
+                          <a:schemeClr val="accent1"/>
+                        </a:effectRef>
+                        <a:fontRef idx="minor">
+                          <a:schemeClr val="lt1"/>
+                        </a:fontRef>
+                      </wps:style>
+                      <wps:bodyPr rot="0" spcFirstLastPara="0" vertOverflow="overflow" horzOverflow="overflow" vert="horz" wrap="square" lIns="91440" tIns="45720" rIns="91440" bIns="45720" numCol="1" spcCol="0" rtlCol="0" fromWordArt="0" anchor="ctr" anchorCtr="0" forceAA="0" compatLnSpc="1">
+                        <a:prstTxWarp prst="textNoShape">
+                          <a:avLst/>
+                        </a:prstTxWarp>
+                        <a:noAutofit/>
+                      </wps:bodyPr>
+                    </wps:wsp>
+                  </a:graphicData>
+                </a:graphic>
+              </wp:anchor>
+            </w:drawing>
+          </mc:Choice>
+          <mc:Fallback>
+            <w:pict>
+              <v:roundrect w14:anchorId="5F299349" id="Rectangle: Rounded Corners 5" o:spid="_x0000_s1026" style="position:absolute;margin-left:245.25pt;margin-top:52.25pt;width:70.9pt;height:39pt;z-index:251663360;visibility:visible;mso-wrap-style:square;mso-wrap-distance-left:9pt;mso-wrap-distance-top:0;mso-wrap-distance-right:9pt;mso-wrap-distance-bottom:0;mso-position-horizontal:absolute;mso-position-horizontal-relative:text;mso-position-vertical:absolute;mso-position-vertical-relative:text;v-text-anchor:middle" arcsize="10923f" o:gfxdata="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" fillcolor="#4472c4 [3204]" strokecolor="#1f3763 [1604]" strokeweight="1pt">
+                <v:stroke joinstyle="miter"/>
+              </v:roundrect>
+            </w:pict>
+          </mc:Fallback>
+        </mc:AlternateContent>
+      </w:r>
+      <w:r>
+        <w:rPr>
+          <w:noProof/>
+        </w:rPr>
+        <mc:AlternateContent>
+          <mc:Choice Requires="wps">
+            <w:drawing>
+              <wp:anchor distT="0" distB="0" distL="114300" distR="114300" simplePos="0" relativeHeight="251661312" behindDoc="0" locked="0" layoutInCell="1" allowOverlap="1" wp14:anchorId="63F46003" wp14:editId="47E595A4">
+                <wp:simplePos x="0" y="0"/>
+                <wp:positionH relativeFrom="column">
+                  <wp:posOffset>1600200</wp:posOffset>
+                </wp:positionH>
+                <wp:positionV relativeFrom="paragraph">
+                  <wp:posOffset>644525</wp:posOffset>
+                </wp:positionV>
+                <wp:extent cx="900113" cy="495300"/>
+                <wp:effectExtent l="0" t="0" r="14605" b="19050"/>
+                <wp:wrapNone/>
+                <wp:docPr id="4" name="Rectangle: Rounded Corners 4"/>
+                <wp:cNvGraphicFramePr/>
+                <a:graphic xmlns:a="http://schemas.openxmlformats.org/drawingml/2006/main">
+                  <a:graphicData uri="http://schemas.microsoft.com/office/word/2010/wordprocessingShape">
+                    <wps:wsp>
+                      <wps:cNvSpPr/>
+                      <wps:spPr>
+                        <a:xfrm>
+                          <a:off x="0" y="0"/>
+                          <a:ext cx="900113" cy="495300"/>
+                        </a:xfrm>
+                        <a:prstGeom prst="roundRect">
+                          <a:avLst/>
+                        </a:prstGeom>
+                      </wps:spPr>
+                      <wps:style>
+                        <a:lnRef idx="2">
+                          <a:schemeClr val="accent1">
+                            <a:shade val="50000"/>
+                          </a:schemeClr>
+                        </a:lnRef>
+                        <a:fillRef idx="1">
+                          <a:schemeClr val="accent1"/>
+                        </a:fillRef>
+                        <a:effectRef idx="0">
+                          <a:schemeClr val="accent1"/>
+                        </a:effectRef>
+                        <a:fontRef idx="minor">
+                          <a:schemeClr val="lt1"/>
+                        </a:fontRef>
+                      </wps:style>
+                      <wps:bodyPr rot="0" spcFirstLastPara="0" vertOverflow="overflow" horzOverflow="overflow" vert="horz" wrap="square" lIns="91440" tIns="45720" rIns="91440" bIns="45720" numCol="1" spcCol="0" rtlCol="0" fromWordArt="0" anchor="ctr" anchorCtr="0" forceAA="0" compatLnSpc="1">
+                        <a:prstTxWarp prst="textNoShape">
+                          <a:avLst/>
+                        </a:prstTxWarp>
+                        <a:noAutofit/>
+                      </wps:bodyPr>
+                    </wps:wsp>
+                  </a:graphicData>
+                </a:graphic>
+              </wp:anchor>
+            </w:drawing>
+          </mc:Choice>
+          <mc:Fallback>
+            <w:pict>
+              <v:roundrect w14:anchorId="3881384B" id="Rectangle: Rounded Corners 4" o:spid="_x0000_s1026" style="position:absolute;margin-left:126pt;margin-top:50.75pt;width:70.9pt;height:39pt;z-index:251661312;visibility:visible;mso-wrap-style:square;mso-wrap-distance-left:9pt;mso-wrap-distance-top:0;mso-wrap-distance-right:9pt;mso-wrap-distance-bottom:0;mso-position-horizontal:absolute;mso-position-horizontal-relative:text;mso-position-vertical:absolute;mso-position-vertical-relative:text;v-text-anchor:middle" arcsize="10923f" o:gfxdata="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" fillcolor="#4472c4 [3204]" strokecolor="#1f3763 [1604]" strokeweight="1pt">
+                <v:stroke joinstyle="miter"/>
+              </v:roundrect>
+            </w:pict>
+          </mc:Fallback>
+        </mc:AlternateContent>
+      </w:r>
+      <w:r>
+        <w:rPr>
+          <w:noProof/>
+        </w:rPr>
+        <mc:AlternateContent>
+          <mc:Choice Requires="wps">
+            <w:drawing>
+              <wp:anchor distT="0" distB="0" distL="114300" distR="114300" simplePos="0" relativeHeight="251660288" behindDoc="0" locked="0" layoutInCell="1" allowOverlap="1" wp14:anchorId="35EC1BB4" wp14:editId="2097ECD5">
+                <wp:simplePos x="0" y="0"/>
+                <wp:positionH relativeFrom="column">
+                  <wp:posOffset>99695</wp:posOffset>
+                </wp:positionH>
+                <wp:positionV relativeFrom="paragraph">
+                  <wp:posOffset>649288</wp:posOffset>
+                </wp:positionV>
+                <wp:extent cx="847725" cy="500063"/>
+                <wp:effectExtent l="0" t="0" r="28575" b="14605"/>
+                <wp:wrapNone/>
+                <wp:docPr id="3" name="Rectangle: Rounded Corners 3"/>
+                <wp:cNvGraphicFramePr/>
+                <a:graphic xmlns:a="http://schemas.openxmlformats.org/drawingml/2006/main">
+                  <a:graphicData uri="http://schemas.microsoft.com/office/word/2010/wordprocessingShape">
+                    <wps:wsp>
+                      <wps:cNvSpPr/>
+                      <wps:spPr>
+                        <a:xfrm>
+                          <a:off x="0" y="0"/>
+                          <a:ext cx="847725" cy="500063"/>
+                        </a:xfrm>
+                        <a:prstGeom prst="roundRect">
+                          <a:avLst/>
+                        </a:prstGeom>
+                      </wps:spPr>
+                      <wps:style>
+                        <a:lnRef idx="2">
+                          <a:schemeClr val="accent1">
+                            <a:shade val="50000"/>
+                          </a:schemeClr>
+                        </a:lnRef>
+                        <a:fillRef idx="1">
+                          <a:schemeClr val="accent1"/>
+                        </a:fillRef>
+                        <a:effectRef idx="0">
+                          <a:schemeClr val="accent1"/>
+                        </a:effectRef>
+                        <a:fontRef idx="minor">
+                          <a:schemeClr val="lt1"/>
+                        </a:fontRef>
+                      </wps:style>
+                      <wps:bodyPr rot="0" spcFirstLastPara="0" vertOverflow="overflow" horzOverflow="overflow" vert="horz" wrap="square" lIns="91440" tIns="45720" rIns="91440" bIns="45720" numCol="1" spcCol="0" rtlCol="0" fromWordArt="0" anchor="ctr" anchorCtr="0" forceAA="0" compatLnSpc="1">
+                        <a:prstTxWarp prst="textNoShape">
+                          <a:avLst/>
+                        </a:prstTxWarp>
+                        <a:noAutofit/>
+                      </wps:bodyPr>
+                    </wps:wsp>
+                  </a:graphicData>
+                </a:graphic>
+              </wp:anchor>
+            </w:drawing>
+          </mc:Choice>
+          <mc:Fallback>
+            <w:pict>
+              <v:roundrect w14:anchorId="26D15DC5" id="Rectangle: Rounded Corners 3" o:spid="_x0000_s1026" style="position:absolute;margin-left:7.85pt;margin-top:51.15pt;width:66.75pt;height:39.4pt;z-index:251660288;visibility:visible;mso-wrap-style:square;mso-wrap-distance-left:9pt;mso-wrap-distance-top:0;mso-wrap-distance-right:9pt;mso-wrap-distance-bottom:0;mso-position-horizontal:absolute;mso-position-horizontal-relative:text;mso-position-vertical:absolute;mso-position-vertical-relative:text;v-text-anchor:middle" arcsize="10923f" o:gfxdata="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" fillcolor="#4472c4 [3204]" strokecolor="#1f3763 [1604]" strokeweight="1pt">
+                <v:stroke joinstyle="miter"/>
+              </v:roundrect>
+            </w:pict>
+          </mc:Fallback>
+        </mc:AlternateContent>
+      </w:r>
+    </w:p>
+    <w:p>
       <w:pPr>
         <w:pStyle w:val="Heading1"/>
         <w:rPr>
           <w:rFonts w:eastAsia="Times New Roman"/>
         </w:rPr>
       </w:pPr>
-      <w:r>
+    </w:p>
+    <w:p>
+      <w:pPr>
+        <w:pStyle w:val="Heading1"/>
         <w:rPr>
           <w:rFonts w:eastAsia="Times New Roman"/>
         </w:rPr>
+      </w:pPr>
+    </w:p>
+    <w:p>
+      <w:pPr>
+        <w:pStyle w:val="Heading1"/>
+        <w:rPr>
+          <w:rFonts w:eastAsia="Times New Roman"/>
+        </w:rPr>
+      </w:pPr>
+      <w:r>
+        <w:rPr>
+          <w:rFonts w:eastAsia="Times New Roman"/>
+        </w:rPr>
         <w:t>Colors (HEX + RGB)</w:t>
       </w:r>
     </w:p>
@@ -479,6 +1085,314 @@
         <w:t>GitHub?</w:t>
       </w:r>
     </w:p>
+    <w:p/>
+    <w:p>
+      <w:pPr>
+        <w:pStyle w:val="Heading1"/>
+      </w:pPr>
+      <w:r>
+        <w:t>Group Deadlines / Important dates</w:t>
+      </w:r>
+    </w:p>
+    <w:tbl>
+      <w:tblPr>
+        <w:tblStyle w:val="TableGrid"/>
+        <w:tblW w:w="0" w:type="auto"/>
+        <w:tblLook w:val="04A0" w:firstRow="1" w:lastRow="0" w:firstColumn="1" w:lastColumn="0" w:noHBand="0" w:noVBand="1"/>
+      </w:tblPr>
+      <w:tblGrid>
+        <w:gridCol w:w="4945"/>
+        <w:gridCol w:w="2340"/>
+        <w:gridCol w:w="2065"/>
+      </w:tblGrid>
+      <w:tr>
+        <w:tc>
+          <w:tcPr>
+            <w:tcW w:w="4945" w:type="dxa"/>
+          </w:tcPr>
+          <w:p>
+            <w:r>
+              <w:t>Text</w:t>
+            </w:r>
+          </w:p>
+        </w:tc>
+        <w:tc>
+          <w:tcPr>
+            <w:tcW w:w="2340" w:type="dxa"/>
+          </w:tcPr>
+          <w:p>
+            <w:r>
+              <w:t>Date</w:t>
+            </w:r>
+          </w:p>
+        </w:tc>
+        <w:tc>
+          <w:tcPr>
+            <w:tcW w:w="2065" w:type="dxa"/>
+          </w:tcPr>
+          <w:p>
+            <w:r>
+              <w:t>Status</w:t>
+            </w:r>
+          </w:p>
+        </w:tc>
+      </w:tr>
+      <w:tr>
+        <w:tc>
+          <w:tcPr>
+            <w:tcW w:w="4945" w:type="dxa"/>
+          </w:tcPr>
+          <w:p>
+            <w:r>
+              <w:t>Design</w:t>
+            </w:r>
+          </w:p>
+        </w:tc>
+        <w:tc>
+          <w:tcPr>
+            <w:tcW w:w="2340" w:type="dxa"/>
+          </w:tcPr>
+          <w:p>
+            <w:r>
+              <w:t xml:space="preserve">Onsdag23 </w:t>
+            </w:r>
+            <w:proofErr w:type="spellStart"/>
+            <w:r>
+              <w:t>nov</w:t>
+            </w:r>
+            <w:proofErr w:type="spellEnd"/>
+          </w:p>
+        </w:tc>
+        <w:tc>
+          <w:tcPr>
+            <w:tcW w:w="2065" w:type="dxa"/>
+          </w:tcPr>
+          <w:p/>
+        </w:tc>
+      </w:tr>
+      <w:tr>
+        <w:tc>
+          <w:tcPr>
+            <w:tcW w:w="4945" w:type="dxa"/>
+          </w:tcPr>
+          <w:p>
+            <w:proofErr w:type="spellStart"/>
+            <w:r>
+              <w:t>Handlingsplan</w:t>
+            </w:r>
+            <w:proofErr w:type="spellEnd"/>
+          </w:p>
+        </w:tc>
+        <w:tc>
+          <w:tcPr>
+            <w:tcW w:w="2340" w:type="dxa"/>
+          </w:tcPr>
+          <w:p>
+            <w:proofErr w:type="spellStart"/>
+            <w:r>
+              <w:t>Fredag</w:t>
+            </w:r>
+            <w:proofErr w:type="spellEnd"/>
+            <w:r>
+              <w:t xml:space="preserve"> 25 </w:t>
+            </w:r>
+            <w:proofErr w:type="spellStart"/>
+            <w:r>
+              <w:t>nov</w:t>
+            </w:r>
+            <w:proofErr w:type="spellEnd"/>
+          </w:p>
+        </w:tc>
+        <w:tc>
+          <w:tcPr>
+            <w:tcW w:w="2065" w:type="dxa"/>
+          </w:tcPr>
+          <w:p/>
+        </w:tc>
+      </w:tr>
+      <w:tr>
+        <w:tc>
+          <w:tcPr>
+            <w:tcW w:w="4945" w:type="dxa"/>
+          </w:tcPr>
+          <w:p>
+            <w:proofErr w:type="spellStart"/>
+            <w:r>
+              <w:t>Pagemap</w:t>
+            </w:r>
+            <w:proofErr w:type="spellEnd"/>
+            <w:r>
+              <w:t xml:space="preserve"> + </w:t>
+            </w:r>
+            <w:proofErr w:type="spellStart"/>
+            <w:r>
+              <w:t>hoved</w:t>
+            </w:r>
+            <w:proofErr w:type="spellEnd"/>
+            <w:r>
+              <w:t xml:space="preserve"> CSS/NAV</w:t>
+            </w:r>
+          </w:p>
+        </w:tc>
+        <w:tc>
+          <w:tcPr>
+            <w:tcW w:w="2340" w:type="dxa"/>
+          </w:tcPr>
+          <w:p>
+            <w:proofErr w:type="spellStart"/>
+            <w:r>
+              <w:t>Mandag</w:t>
+            </w:r>
+            <w:proofErr w:type="spellEnd"/>
+            <w:r>
+              <w:t xml:space="preserve"> 28 </w:t>
+            </w:r>
+            <w:proofErr w:type="spellStart"/>
+            <w:r>
+              <w:t>nov</w:t>
+            </w:r>
+            <w:proofErr w:type="spellEnd"/>
+          </w:p>
+        </w:tc>
+        <w:tc>
+          <w:tcPr>
+            <w:tcW w:w="2065" w:type="dxa"/>
+          </w:tcPr>
+          <w:p/>
+        </w:tc>
+      </w:tr>
+      <w:tr>
+        <w:tc>
+          <w:tcPr>
+            <w:tcW w:w="4945" w:type="dxa"/>
+          </w:tcPr>
+          <w:p/>
+        </w:tc>
+        <w:tc>
+          <w:tcPr>
+            <w:tcW w:w="2340" w:type="dxa"/>
+          </w:tcPr>
+          <w:p/>
+        </w:tc>
+        <w:tc>
+          <w:tcPr>
+            <w:tcW w:w="2065" w:type="dxa"/>
+          </w:tcPr>
+          <w:p/>
+        </w:tc>
+      </w:tr>
+      <w:tr>
+        <w:tc>
+          <w:tcPr>
+            <w:tcW w:w="4945" w:type="dxa"/>
+          </w:tcPr>
+          <w:p>
+            <w:r>
+              <w:t xml:space="preserve">CODE FREEZE </w:t>
+            </w:r>
+            <w:r>
+              <w:br/>
+              <w:t xml:space="preserve">HTML + CSS </w:t>
+            </w:r>
+            <w:proofErr w:type="spellStart"/>
+            <w:r>
+              <w:t>klar</w:t>
+            </w:r>
+            <w:proofErr w:type="spellEnd"/>
+            <w:r>
+              <w:t xml:space="preserve"> for review/</w:t>
+            </w:r>
+            <w:proofErr w:type="spellStart"/>
+            <w:r>
+              <w:t>bugfixing</w:t>
+            </w:r>
+            <w:proofErr w:type="spellEnd"/>
+          </w:p>
+        </w:tc>
+        <w:tc>
+          <w:tcPr>
+            <w:tcW w:w="2340" w:type="dxa"/>
+          </w:tcPr>
+          <w:p>
+            <w:r>
+              <w:t>30 November evening</w:t>
+            </w:r>
+          </w:p>
+        </w:tc>
+        <w:tc>
+          <w:tcPr>
+            <w:tcW w:w="2065" w:type="dxa"/>
+          </w:tcPr>
+          <w:p/>
+        </w:tc>
+      </w:tr>
+      <w:tr>
+        <w:tc>
+          <w:tcPr>
+            <w:tcW w:w="4945" w:type="dxa"/>
+          </w:tcPr>
+          <w:p>
+            <w:r>
+              <w:t>Group reflection</w:t>
+            </w:r>
+          </w:p>
+        </w:tc>
+        <w:tc>
+          <w:tcPr>
+            <w:tcW w:w="2340" w:type="dxa"/>
+          </w:tcPr>
+          <w:p>
+            <w:proofErr w:type="gramStart"/>
+            <w:r>
+              <w:t>2</w:t>
+            </w:r>
+            <w:proofErr w:type="gramEnd"/>
+            <w:r>
+              <w:t xml:space="preserve"> dec </w:t>
+            </w:r>
+          </w:p>
+        </w:tc>
+        <w:tc>
+          <w:tcPr>
+            <w:tcW w:w="2065" w:type="dxa"/>
+          </w:tcPr>
+          <w:p/>
+        </w:tc>
+      </w:tr>
+      <w:tr>
+        <w:tc>
+          <w:tcPr>
+            <w:tcW w:w="4945" w:type="dxa"/>
+          </w:tcPr>
+          <w:p>
+            <w:r>
+              <w:t xml:space="preserve">Hand in </w:t>
+            </w:r>
+          </w:p>
+        </w:tc>
+        <w:tc>
+          <w:tcPr>
+            <w:tcW w:w="2340" w:type="dxa"/>
+          </w:tcPr>
+          <w:p>
+            <w:proofErr w:type="gramStart"/>
+            <w:r>
+              <w:t>2</w:t>
+            </w:r>
+            <w:proofErr w:type="gramEnd"/>
+            <w:r>
+              <w:t xml:space="preserve"> dec kl 15</w:t>
+            </w:r>
+          </w:p>
+        </w:tc>
+        <w:tc>
+          <w:tcPr>
+            <w:tcW w:w="2065" w:type="dxa"/>
+          </w:tcPr>
+          <w:p/>
+        </w:tc>
+      </w:tr>
+    </w:tbl>
     <w:p/>
     <w:p>
       <w:pPr>
@@ -1279,6 +2193,25 @@
       <w:szCs w:val="56"/>
     </w:rPr>
   </w:style>
+  <w:style w:type="table" w:styleId="TableGrid">
+    <w:name w:val="Table Grid"/>
+    <w:basedOn w:val="TableNormal"/>
+    <w:uiPriority w:val="39"/>
+    <w:rsid w:val="00903C0D"/>
+    <w:pPr>
+      <w:spacing w:after="0" w:line="240" w:lineRule="auto"/>
+    </w:pPr>
+    <w:tblPr>
+      <w:tblBorders>
+        <w:top w:val="single" w:sz="4" w:space="0" w:color="auto"/>
+        <w:left w:val="single" w:sz="4" w:space="0" w:color="auto"/>
+        <w:bottom w:val="single" w:sz="4" w:space="0" w:color="auto"/>
+        <w:right w:val="single" w:sz="4" w:space="0" w:color="auto"/>
+        <w:insideH w:val="single" w:sz="4" w:space="0" w:color="auto"/>
+        <w:insideV w:val="single" w:sz="4" w:space="0" w:color="auto"/>
+      </w:tblBorders>
+    </w:tblPr>
+  </w:style>
 </w:styles>
 </file>
 

</xml_diff>